<commit_message>
Se mejoró de nuevo la desambiguación.
Si la etiqueta del etiquetador coincide con la del primero de los análisis almacenados (cached), se acepta este análisis.
</commit_message>
<xml_diff>
--- a/comunidad/interfaz2.docx
+++ b/comunidad/interfaz2.docx
@@ -12,7 +12,19 @@
         <w:rPr>
           <w:rStyle w:val="Strong"/>
         </w:rPr>
-        <w:t>Traducción de un Documento de la Base de Datos de Mainumby</w:t>
+        <w:t>Mainumby: Traducir</w:t>
+      </w:r>
+      <w:r>
+        <w:rPr>
+          <w:rStyle w:val="Strong"/>
+        </w:rPr>
+        <w:t xml:space="preserve"> un D</w:t>
+      </w:r>
+      <w:r>
+        <w:rPr>
+          <w:rStyle w:val="Strong"/>
+        </w:rPr>
+        <w:t>ocumento de la Base de Datos</w:t>
       </w:r>
     </w:p>
     <w:p>
@@ -172,8 +184,6 @@
         </w:rPr>
         <w:t>se presenta</w:t>
       </w:r>
-      <w:bookmarkStart w:id="0" w:name="_GoBack"/>
-      <w:bookmarkEnd w:id="0"/>
       <w:r>
         <w:rPr>
           <w:sz w:val="22"/>
@@ -305,7 +315,15 @@
           <w:szCs w:val="22"/>
           <w:lang w:val="es-ES_tradnl"/>
         </w:rPr>
-        <w:t>presentará un menú de categoría</w:t>
+        <w:t>presenta</w:t>
+      </w:r>
+      <w:r>
+        <w:rPr>
+          <w:sz w:val="22"/>
+          <w:szCs w:val="22"/>
+          <w:lang w:val="es-ES_tradnl"/>
+        </w:rPr>
+        <w:t xml:space="preserve"> un menú de categoría</w:t>
       </w:r>
       <w:r>
         <w:rPr>
@@ -391,7 +409,15 @@
           <w:lang w:val="es-ES_tradnl"/>
         </w:rPr>
         <w:lastRenderedPageBreak/>
-        <w:t>Seleccioná un documento por su nombre.</w:t>
+        <w:t>Se presenta una lista de nombres de documentos. Seleccioná uno</w:t>
+      </w:r>
+      <w:r>
+        <w:rPr>
+          <w:sz w:val="22"/>
+          <w:szCs w:val="22"/>
+          <w:lang w:val="es-ES_tradnl"/>
+        </w:rPr>
+        <w:t>.</w:t>
       </w:r>
     </w:p>
     <w:p>
@@ -467,6 +493,14 @@
           <w:szCs w:val="22"/>
           <w:lang w:val="es-ES_tradnl"/>
         </w:rPr>
+        <w:t xml:space="preserve">Se muestra el contenido del documento en el espacio a la izquierda, segmentado en oraciones. </w:t>
+      </w:r>
+      <w:r>
+        <w:rPr>
+          <w:sz w:val="22"/>
+          <w:szCs w:val="22"/>
+          <w:lang w:val="es-ES_tradnl"/>
+        </w:rPr>
         <w:t xml:space="preserve">Seleccioná una oración para traducir. </w:t>
       </w:r>
       <w:r>
@@ -515,7 +549,17 @@
           <w:szCs w:val="22"/>
           <w:lang w:val="es-ES_tradnl"/>
         </w:rPr>
-        <w:t xml:space="preserve"> documentos subidos.</w:t>
+        <w:t xml:space="preserve"> documentos subidos (ya descrita</w:t>
+      </w:r>
+      <w:bookmarkStart w:id="0" w:name="_GoBack"/>
+      <w:bookmarkEnd w:id="0"/>
+      <w:r>
+        <w:rPr>
+          <w:sz w:val="22"/>
+          <w:szCs w:val="22"/>
+          <w:lang w:val="es-ES_tradnl"/>
+        </w:rPr>
+        <w:t xml:space="preserve"> en otro tutorial).</w:t>
       </w:r>
     </w:p>
     <w:p>

</xml_diff>